<commit_message>
Update on Jan 4th, 2024
</commit_message>
<xml_diff>
--- a/laporan/favian_dwi_yuliansyah-laporan_pkl.docx
+++ b/laporan/favian_dwi_yuliansyah-laporan_pkl.docx
@@ -2710,9 +2710,21 @@
     <w:p>
       <w:pPr>
         <w:pStyle w:val="bab"/>
+        <w:sectPr>
+          <w:headerReference w:type="first" r:id="rId9"/>
+          <w:pgSz w:w="11906" w:h="16838"/>
+          <w:pgMar w:top="1701" w:right="1701" w:bottom="1701" w:left="2268" w:header="709" w:footer="709" w:gutter="0"/>
+          <w:cols w:space="708"/>
+          <w:docGrid w:linePitch="360"/>
+        </w:sectPr>
       </w:pPr>
       <w:bookmarkStart w:id="10" w:name="_Toc151551488"/>
       <w:bookmarkStart w:id="11" w:name="_Toc151562931"/>
+    </w:p>
+    <w:p>
+      <w:pPr>
+        <w:pStyle w:val="bab"/>
+      </w:pPr>
       <w:r>
         <w:lastRenderedPageBreak/>
         <w:t>KATA PENGANTAR</w:t>
@@ -12853,8 +12865,10 @@
       <w:pPr>
         <w:pStyle w:val="bab"/>
         <w:sectPr>
+          <w:footerReference w:type="default" r:id="rId10"/>
           <w:pgSz w:w="11906" w:h="16838"/>
-          <w:pgMar w:top="1701" w:right="1701" w:bottom="1701" w:left="2268" w:header="708" w:footer="708" w:gutter="0"/>
+          <w:pgMar w:top="1701" w:right="1701" w:bottom="1701" w:left="2268" w:header="709" w:footer="709" w:gutter="0"/>
+          <w:pgNumType w:fmt="lowerRoman" w:start="1"/>
           <w:cols w:space="708"/>
           <w:docGrid w:linePitch="360"/>
         </w:sectPr>
@@ -14830,7 +14844,11 @@
       </w:r>
       <w:proofErr w:type="spellEnd"/>
       <w:r>
-        <w:t xml:space="preserve"> Masalah</w:t>
+        <w:t xml:space="preserve"> </w:t>
+      </w:r>
+      <w:proofErr w:type="spellStart"/>
+      <w:r>
+        <w:t>Masalah</w:t>
       </w:r>
       <w:bookmarkEnd w:id="65"/>
       <w:bookmarkEnd w:id="66"/>
@@ -14840,6 +14858,7 @@
       <w:bookmarkEnd w:id="70"/>
       <w:bookmarkEnd w:id="71"/>
       <w:bookmarkEnd w:id="72"/>
+      <w:proofErr w:type="spellEnd"/>
     </w:p>
     <w:p>
       <w:pPr>
@@ -16527,6 +16546,18 @@
     <w:p>
       <w:pPr>
         <w:pStyle w:val="bab"/>
+        <w:sectPr>
+          <w:headerReference w:type="default" r:id="rId11"/>
+          <w:footerReference w:type="default" r:id="rId12"/>
+          <w:headerReference w:type="first" r:id="rId13"/>
+          <w:footerReference w:type="first" r:id="rId14"/>
+          <w:pgSz w:w="11906" w:h="16838"/>
+          <w:pgMar w:top="1701" w:right="1701" w:bottom="1701" w:left="2268" w:header="709" w:footer="709" w:gutter="0"/>
+          <w:pgNumType w:start="1"/>
+          <w:cols w:space="708"/>
+          <w:titlePg/>
+          <w:docGrid w:linePitch="360"/>
+        </w:sectPr>
       </w:pPr>
       <w:bookmarkStart w:id="81" w:name="_Toc150846375"/>
       <w:bookmarkStart w:id="82" w:name="_Toc150850353"/>
@@ -16536,6 +16567,11 @@
       <w:bookmarkStart w:id="86" w:name="_Toc150937805"/>
       <w:bookmarkStart w:id="87" w:name="_Toc151551497"/>
       <w:bookmarkStart w:id="88" w:name="_Toc151562940"/>
+    </w:p>
+    <w:p>
+      <w:pPr>
+        <w:pStyle w:val="bab"/>
+      </w:pPr>
       <w:r>
         <w:lastRenderedPageBreak/>
         <w:t>BAB II PT TELKOM INDONESIA</w:t>
@@ -18054,7 +18090,7 @@
                 <w:lang w:val="en-GB" w:eastAsia="en-GB"/>
               </w:rPr>
             </w:pPr>
-            <w:hyperlink r:id="rId9" w:history="1">
+            <w:hyperlink r:id="rId15" w:history="1">
               <w:r>
                 <w:rPr>
                   <w:rStyle w:val="Hyperlink"/>
@@ -20582,8 +20618,13 @@
       </w:r>
       <w:proofErr w:type="spellEnd"/>
       <w:r>
-        <w:t xml:space="preserve"> (Telkomsel</w:t>
-      </w:r>
+        <w:t xml:space="preserve"> (</w:t>
+      </w:r>
+      <w:proofErr w:type="spellStart"/>
+      <w:r>
+        <w:t>Telkomsel</w:t>
+      </w:r>
+      <w:proofErr w:type="spellEnd"/>
       <w:proofErr w:type="gramStart"/>
       <w:r>
         <w:t>) :</w:t>
@@ -20727,15 +20768,7 @@
       </w:r>
       <w:proofErr w:type="spellEnd"/>
       <w:r>
-        <w:t xml:space="preserve"> </w:t>
-      </w:r>
-      <w:proofErr w:type="spellStart"/>
-      <w:r>
-        <w:t>Tetap</w:t>
-      </w:r>
-      <w:proofErr w:type="spellEnd"/>
-      <w:r>
-        <w:t xml:space="preserve"> (KSO-III Jawa Barat dan Banten) </w:t>
+        <w:t xml:space="preserve"> Tetap (KSO-III Jawa Barat dan Banten) </w:t>
       </w:r>
     </w:p>
     <w:p>
@@ -20772,15 +20805,7 @@
       </w:r>
       <w:proofErr w:type="spellEnd"/>
       <w:r>
-        <w:t xml:space="preserve"> </w:t>
-      </w:r>
-      <w:proofErr w:type="spellStart"/>
-      <w:r>
-        <w:t>Tetap</w:t>
-      </w:r>
-      <w:proofErr w:type="spellEnd"/>
-      <w:r>
-        <w:t xml:space="preserve"> (KSO-I Sumatera) </w:t>
+        <w:t xml:space="preserve"> Tetap (KSO-I Sumatera) </w:t>
       </w:r>
     </w:p>
     <w:p>
@@ -21154,15 +21179,7 @@
       </w:r>
       <w:proofErr w:type="spellEnd"/>
       <w:r>
-        <w:t xml:space="preserve"> </w:t>
-      </w:r>
-      <w:proofErr w:type="spellStart"/>
-      <w:r>
-        <w:t>Tetap</w:t>
-      </w:r>
-      <w:proofErr w:type="spellEnd"/>
-      <w:r>
-        <w:t xml:space="preserve"> di Batam dan </w:t>
+        <w:t xml:space="preserve"> Tetap di Batam dan </w:t>
       </w:r>
       <w:proofErr w:type="spellStart"/>
       <w:r>
@@ -21595,13 +21612,8 @@
       <w:pPr>
         <w:pStyle w:val="isilevel1"/>
       </w:pPr>
-      <w:proofErr w:type="spellStart"/>
-      <w:r>
-        <w:t>Meningkatkan</w:t>
-      </w:r>
-      <w:proofErr w:type="spellEnd"/>
-      <w:r>
-        <w:t xml:space="preserve"> </w:t>
+      <w:r>
+        <w:t xml:space="preserve">Meningkatkan </w:t>
       </w:r>
       <w:proofErr w:type="spellStart"/>
       <w:r>
@@ -21923,7 +21935,15 @@
       </w:r>
       <w:proofErr w:type="spellEnd"/>
       <w:r>
-        <w:t xml:space="preserve"> Telkomsel </w:t>
+        <w:t xml:space="preserve"> </w:t>
+      </w:r>
+      <w:proofErr w:type="spellStart"/>
+      <w:r>
+        <w:t>Telkomsel</w:t>
+      </w:r>
+      <w:proofErr w:type="spellEnd"/>
+      <w:r>
+        <w:t xml:space="preserve"> </w:t>
       </w:r>
       <w:proofErr w:type="spellStart"/>
       <w:r>
@@ -22772,7 +22792,7 @@
                     </pic:cNvPicPr>
                   </pic:nvPicPr>
                   <pic:blipFill>
-                    <a:blip r:embed="rId10" cstate="print">
+                    <a:blip r:embed="rId16" cstate="print">
                       <a:extLst>
                         <a:ext uri="{28A0092B-C50C-407E-A947-70E740481C1C}">
                           <a14:useLocalDpi xmlns:a14="http://schemas.microsoft.com/office/drawing/2010/main" val="0"/>
@@ -24085,7 +24105,7 @@
                     </pic:cNvPicPr>
                   </pic:nvPicPr>
                   <pic:blipFill>
-                    <a:blip r:embed="rId11" cstate="print">
+                    <a:blip r:embed="rId17" cstate="print">
                       <a:extLst>
                         <a:ext uri="{28A0092B-C50C-407E-A947-70E740481C1C}">
                           <a14:useLocalDpi xmlns:a14="http://schemas.microsoft.com/office/drawing/2010/main" val="0"/>
@@ -28798,7 +28818,23 @@
           <w:color w:val="000000" w:themeColor="text1"/>
           <w:szCs w:val="24"/>
         </w:rPr>
-        <w:t xml:space="preserve"> Kartu As,</w:t>
+        <w:t xml:space="preserve"> </w:t>
+      </w:r>
+      <w:proofErr w:type="spellStart"/>
+      <w:r>
+        <w:rPr>
+          <w:color w:val="000000" w:themeColor="text1"/>
+          <w:szCs w:val="24"/>
+        </w:rPr>
+        <w:t>Kartu</w:t>
+      </w:r>
+      <w:proofErr w:type="spellEnd"/>
+      <w:r>
+        <w:rPr>
+          <w:color w:val="000000" w:themeColor="text1"/>
+          <w:szCs w:val="24"/>
+        </w:rPr>
+        <w:t xml:space="preserve"> As,</w:t>
       </w:r>
       <w:r>
         <w:rPr>
@@ -28897,6 +28933,7 @@
         </w:rPr>
         <w:t xml:space="preserve"> </w:t>
       </w:r>
+      <w:proofErr w:type="spellStart"/>
       <w:r>
         <w:rPr>
           <w:i/>
@@ -28906,6 +28943,7 @@
         </w:rPr>
         <w:t>TelkomVision</w:t>
       </w:r>
+      <w:proofErr w:type="spellEnd"/>
       <w:r>
         <w:rPr>
           <w:color w:val="000000" w:themeColor="text1"/>
@@ -31955,6 +31993,15 @@
     <w:p>
       <w:pPr>
         <w:pStyle w:val="bab"/>
+        <w:sectPr>
+          <w:headerReference w:type="first" r:id="rId18"/>
+          <w:footerReference w:type="first" r:id="rId19"/>
+          <w:pgSz w:w="11906" w:h="16838"/>
+          <w:pgMar w:top="1701" w:right="1701" w:bottom="1701" w:left="2268" w:header="709" w:footer="709" w:gutter="0"/>
+          <w:cols w:space="708"/>
+          <w:titlePg/>
+          <w:docGrid w:linePitch="360"/>
+        </w:sectPr>
       </w:pPr>
       <w:bookmarkStart w:id="146" w:name="_Toc150846376"/>
       <w:bookmarkStart w:id="147" w:name="_Toc150850354"/>
@@ -31964,6 +32011,11 @@
       <w:bookmarkStart w:id="151" w:name="_Toc150937808"/>
       <w:bookmarkStart w:id="152" w:name="_Toc151551515"/>
       <w:bookmarkStart w:id="153" w:name="_Toc151562958"/>
+    </w:p>
+    <w:p>
+      <w:pPr>
+        <w:pStyle w:val="bab"/>
+      </w:pPr>
       <w:r>
         <w:lastRenderedPageBreak/>
         <w:t>BAB III LANDASAN TEORI</w:t>
@@ -32504,7 +32556,7 @@
                     </pic:cNvPicPr>
                   </pic:nvPicPr>
                   <pic:blipFill>
-                    <a:blip r:embed="rId12" cstate="print">
+                    <a:blip r:embed="rId20" cstate="print">
                       <a:extLst>
                         <a:ext uri="{28A0092B-C50C-407E-A947-70E740481C1C}">
                           <a14:useLocalDpi xmlns:a14="http://schemas.microsoft.com/office/drawing/2010/main" val="0"/>
@@ -33328,7 +33380,7 @@
                     </pic:cNvPicPr>
                   </pic:nvPicPr>
                   <pic:blipFill>
-                    <a:blip r:embed="rId13" cstate="print">
+                    <a:blip r:embed="rId21" cstate="print">
                       <a:extLst>
                         <a:ext uri="{28A0092B-C50C-407E-A947-70E740481C1C}">
                           <a14:useLocalDpi xmlns:a14="http://schemas.microsoft.com/office/drawing/2010/main" val="0"/>
@@ -33738,7 +33790,7 @@
                     </pic:cNvPicPr>
                   </pic:nvPicPr>
                   <pic:blipFill rotWithShape="1">
-                    <a:blip r:embed="rId14" cstate="print">
+                    <a:blip r:embed="rId22" cstate="print">
                       <a:extLst>
                         <a:ext uri="{28A0092B-C50C-407E-A947-70E740481C1C}">
                           <a14:useLocalDpi xmlns:a14="http://schemas.microsoft.com/office/drawing/2010/main" val="0"/>
@@ -34617,7 +34669,7 @@
                     </pic:cNvPicPr>
                   </pic:nvPicPr>
                   <pic:blipFill rotWithShape="1">
-                    <a:blip r:embed="rId15" cstate="print">
+                    <a:blip r:embed="rId23" cstate="print">
                       <a:extLst>
                         <a:ext uri="{28A0092B-C50C-407E-A947-70E740481C1C}">
                           <a14:useLocalDpi xmlns:a14="http://schemas.microsoft.com/office/drawing/2010/main" val="0"/>
@@ -35485,7 +35537,7 @@
                     </pic:cNvPicPr>
                   </pic:nvPicPr>
                   <pic:blipFill>
-                    <a:blip r:embed="rId16">
+                    <a:blip r:embed="rId24">
                       <a:extLst>
                         <a:ext uri="{28A0092B-C50C-407E-A947-70E740481C1C}">
                           <a14:useLocalDpi xmlns:a14="http://schemas.microsoft.com/office/drawing/2010/main" val="0"/>
@@ -35975,7 +36027,7 @@
                     </pic:cNvPicPr>
                   </pic:nvPicPr>
                   <pic:blipFill>
-                    <a:blip r:embed="rId17">
+                    <a:blip r:embed="rId25">
                       <a:extLst>
                         <a:ext uri="{28A0092B-C50C-407E-A947-70E740481C1C}">
                           <a14:useLocalDpi xmlns:a14="http://schemas.microsoft.com/office/drawing/2010/main" val="0"/>
@@ -36776,7 +36828,7 @@
                     </pic:cNvPicPr>
                   </pic:nvPicPr>
                   <pic:blipFill rotWithShape="1">
-                    <a:blip r:embed="rId18" cstate="print">
+                    <a:blip r:embed="rId26" cstate="print">
                       <a:extLst>
                         <a:ext uri="{28A0092B-C50C-407E-A947-70E740481C1C}">
                           <a14:useLocalDpi xmlns:a14="http://schemas.microsoft.com/office/drawing/2010/main" val="0"/>
@@ -37727,7 +37779,7 @@
                     </pic:cNvPicPr>
                   </pic:nvPicPr>
                   <pic:blipFill>
-                    <a:blip r:embed="rId19">
+                    <a:blip r:embed="rId27">
                       <a:extLst>
                         <a:ext uri="{28A0092B-C50C-407E-A947-70E740481C1C}">
                           <a14:useLocalDpi xmlns:a14="http://schemas.microsoft.com/office/drawing/2010/main" val="0"/>
@@ -38119,7 +38171,7 @@
                     </pic:cNvPicPr>
                   </pic:nvPicPr>
                   <pic:blipFill rotWithShape="1">
-                    <a:blip r:embed="rId20" cstate="print">
+                    <a:blip r:embed="rId28" cstate="print">
                       <a:extLst>
                         <a:ext uri="{28A0092B-C50C-407E-A947-70E740481C1C}">
                           <a14:useLocalDpi xmlns:a14="http://schemas.microsoft.com/office/drawing/2010/main" val="0"/>
@@ -39301,7 +39353,7 @@
                     </pic:cNvPicPr>
                   </pic:nvPicPr>
                   <pic:blipFill>
-                    <a:blip r:embed="rId21" cstate="print">
+                    <a:blip r:embed="rId29" cstate="print">
                       <a:extLst>
                         <a:ext uri="{28A0092B-C50C-407E-A947-70E740481C1C}">
                           <a14:useLocalDpi xmlns:a14="http://schemas.microsoft.com/office/drawing/2010/main" val="0"/>
@@ -39403,7 +39455,7 @@
                     </pic:cNvPicPr>
                   </pic:nvPicPr>
                   <pic:blipFill>
-                    <a:blip r:embed="rId22">
+                    <a:blip r:embed="rId30">
                       <a:extLst>
                         <a:ext uri="{28A0092B-C50C-407E-A947-70E740481C1C}">
                           <a14:useLocalDpi xmlns:a14="http://schemas.microsoft.com/office/drawing/2010/main" val="0"/>
@@ -39504,7 +39556,7 @@
                     </pic:cNvPicPr>
                   </pic:nvPicPr>
                   <pic:blipFill>
-                    <a:blip r:embed="rId23">
+                    <a:blip r:embed="rId31">
                       <a:extLst>
                         <a:ext uri="{28A0092B-C50C-407E-A947-70E740481C1C}">
                           <a14:useLocalDpi xmlns:a14="http://schemas.microsoft.com/office/drawing/2010/main" val="0"/>
@@ -39597,6 +39649,15 @@
     <w:p>
       <w:pPr>
         <w:pStyle w:val="bab"/>
+        <w:sectPr>
+          <w:headerReference w:type="first" r:id="rId32"/>
+          <w:footerReference w:type="first" r:id="rId33"/>
+          <w:pgSz w:w="11906" w:h="16838"/>
+          <w:pgMar w:top="1701" w:right="1701" w:bottom="1701" w:left="2268" w:header="709" w:footer="709" w:gutter="0"/>
+          <w:cols w:space="708"/>
+          <w:titlePg/>
+          <w:docGrid w:linePitch="360"/>
+        </w:sectPr>
       </w:pPr>
       <w:bookmarkStart w:id="238" w:name="_Toc150859759"/>
       <w:bookmarkStart w:id="239" w:name="_Toc150859850"/>
@@ -39604,6 +39665,11 @@
       <w:bookmarkStart w:id="241" w:name="_Toc150937809"/>
       <w:bookmarkStart w:id="242" w:name="_Toc151551527"/>
       <w:bookmarkStart w:id="243" w:name="_Toc151562974"/>
+    </w:p>
+    <w:p>
+      <w:pPr>
+        <w:pStyle w:val="bab"/>
+      </w:pPr>
       <w:r>
         <w:lastRenderedPageBreak/>
         <w:t xml:space="preserve">BAB IV </w:t>
@@ -39687,9 +39753,22 @@
     <w:p>
       <w:pPr>
         <w:pStyle w:val="bab"/>
+        <w:sectPr>
+          <w:headerReference w:type="first" r:id="rId34"/>
+          <w:pgSz w:w="11906" w:h="16838"/>
+          <w:pgMar w:top="1701" w:right="1701" w:bottom="1701" w:left="2268" w:header="709" w:footer="709" w:gutter="0"/>
+          <w:cols w:space="708"/>
+          <w:titlePg/>
+          <w:docGrid w:linePitch="360"/>
+        </w:sectPr>
       </w:pPr>
       <w:bookmarkStart w:id="250" w:name="_Toc151551529"/>
       <w:bookmarkStart w:id="251" w:name="_Toc151562976"/>
+    </w:p>
+    <w:p>
+      <w:pPr>
+        <w:pStyle w:val="bab"/>
+      </w:pPr>
       <w:r>
         <w:lastRenderedPageBreak/>
         <w:t>BAB V</w:t>
@@ -39779,9 +39858,23 @@
     <w:p>
       <w:pPr>
         <w:pStyle w:val="bab"/>
+        <w:sectPr>
+          <w:headerReference w:type="first" r:id="rId35"/>
+          <w:footerReference w:type="first" r:id="rId36"/>
+          <w:pgSz w:w="11906" w:h="16838"/>
+          <w:pgMar w:top="1701" w:right="1701" w:bottom="1701" w:left="2268" w:header="709" w:footer="709" w:gutter="0"/>
+          <w:cols w:space="708"/>
+          <w:titlePg/>
+          <w:docGrid w:linePitch="360"/>
+        </w:sectPr>
       </w:pPr>
       <w:bookmarkStart w:id="252" w:name="_Toc151551530"/>
       <w:bookmarkStart w:id="253" w:name="_Toc151562977"/>
+    </w:p>
+    <w:p>
+      <w:pPr>
+        <w:pStyle w:val="bab"/>
+      </w:pPr>
       <w:r>
         <w:lastRenderedPageBreak/>
         <w:t>DAFTAR PUSTAKA</w:t>
@@ -39814,9 +39907,11 @@
       </w:r>
     </w:p>
     <w:sectPr>
+      <w:headerReference w:type="first" r:id="rId37"/>
       <w:pgSz w:w="11906" w:h="16838"/>
-      <w:pgMar w:top="1701" w:right="1701" w:bottom="1701" w:left="2268" w:header="708" w:footer="708" w:gutter="0"/>
+      <w:pgMar w:top="1701" w:right="1701" w:bottom="1701" w:left="2268" w:header="709" w:footer="709" w:gutter="0"/>
       <w:cols w:space="708"/>
+      <w:titlePg/>
       <w:docGrid w:linePitch="360"/>
     </w:sectPr>
   </w:body>
@@ -39848,6 +39943,281 @@
 </w:endnotes>
 </file>
 
+<file path=word/footer1.xml><?xml version="1.0" encoding="utf-8"?>
+<w:ftr xmlns:wpc="http://schemas.microsoft.com/office/word/2010/wordprocessingCanvas" xmlns:cx="http://schemas.microsoft.com/office/drawing/2014/chartex" xmlns:cx1="http://schemas.microsoft.com/office/drawing/2015/9/8/chartex" xmlns:cx2="http://schemas.microsoft.com/office/drawing/2015/10/21/chartex" xmlns:cx3="http://schemas.microsoft.com/office/drawing/2016/5/9/chartex" xmlns:cx4="http://schemas.microsoft.com/office/drawing/2016/5/10/chartex" xmlns:cx5="http://schemas.microsoft.com/office/drawing/2016/5/11/chartex" xmlns:cx6="http://schemas.microsoft.com/office/drawing/2016/5/12/chartex" xmlns:cx7="http://schemas.microsoft.com/office/drawing/2016/5/13/chartex" xmlns:cx8="http://schemas.microsoft.com/office/drawing/2016/5/14/chartex" xmlns:mc="http://schemas.openxmlformats.org/markup-compatibility/2006" xmlns:aink="http://schemas.microsoft.com/office/drawing/2016/ink" xmlns:am3d="http://schemas.microsoft.com/office/drawing/2017/model3d" xmlns:o="urn:schemas-microsoft-com:office:office" xmlns:oel="http://schemas.microsoft.com/office/2019/extlst" xmlns:r="http://schemas.openxmlformats.org/officeDocument/2006/relationships" xmlns:m="http://schemas.openxmlformats.org/officeDocument/2006/math" xmlns:v="urn:schemas-microsoft-com:vml" xmlns:wp14="http://schemas.microsoft.com/office/word/2010/wordprocessingDrawing" xmlns:wp="http://schemas.openxmlformats.org/drawingml/2006/wordprocessingDrawing" xmlns:w10="urn:schemas-microsoft-com:office:word" xmlns:w="http://schemas.openxmlformats.org/wordprocessingml/2006/main" xmlns:w14="http://schemas.microsoft.com/office/word/2010/wordml" xmlns:w15="http://schemas.microsoft.com/office/word/2012/wordml" xmlns:w16cex="http://schemas.microsoft.com/office/word/2018/wordml/cex" xmlns:w16cid="http://schemas.microsoft.com/office/word/2016/wordml/cid" xmlns:w16="http://schemas.microsoft.com/office/word/2018/wordml" xmlns:w16sdtdh="http://schemas.microsoft.com/office/word/2020/wordml/sdtdatahash" xmlns:w16se="http://schemas.microsoft.com/office/word/2015/wordml/symex" xmlns:wpg="http://schemas.microsoft.com/office/word/2010/wordprocessingGroup" xmlns:wpi="http://schemas.microsoft.com/office/word/2010/wordprocessingInk" xmlns:wne="http://schemas.microsoft.com/office/word/2006/wordml" xmlns:wps="http://schemas.microsoft.com/office/word/2010/wordprocessingShape" mc:Ignorable="w14 w15 w16se w16cid w16 w16cex w16sdtdh wp14">
+  <w:sdt>
+    <w:sdtPr>
+      <w:id w:val="-1266605960"/>
+      <w:docPartObj>
+        <w:docPartGallery w:val="Page Numbers (Bottom of Page)"/>
+        <w:docPartUnique/>
+      </w:docPartObj>
+    </w:sdtPr>
+    <w:sdtEndPr>
+      <w:rPr>
+        <w:noProof/>
+      </w:rPr>
+    </w:sdtEndPr>
+    <w:sdtContent>
+      <w:p>
+        <w:pPr>
+          <w:pStyle w:val="Footer"/>
+          <w:jc w:val="center"/>
+        </w:pPr>
+        <w:r>
+          <w:fldChar w:fldCharType="begin"/>
+        </w:r>
+        <w:r>
+          <w:instrText xml:space="preserve"> PAGE   \* MERGEFORMAT </w:instrText>
+        </w:r>
+        <w:r>
+          <w:fldChar w:fldCharType="separate"/>
+        </w:r>
+        <w:r>
+          <w:rPr>
+            <w:noProof/>
+          </w:rPr>
+          <w:t>2</w:t>
+        </w:r>
+        <w:r>
+          <w:rPr>
+            <w:noProof/>
+          </w:rPr>
+          <w:fldChar w:fldCharType="end"/>
+        </w:r>
+      </w:p>
+    </w:sdtContent>
+  </w:sdt>
+  <w:p>
+    <w:pPr>
+      <w:pStyle w:val="Footer"/>
+    </w:pPr>
+  </w:p>
+</w:ftr>
+</file>
+
+<file path=word/footer2.xml><?xml version="1.0" encoding="utf-8"?>
+<w:ftr xmlns:wpc="http://schemas.microsoft.com/office/word/2010/wordprocessingCanvas" xmlns:cx="http://schemas.microsoft.com/office/drawing/2014/chartex" xmlns:cx1="http://schemas.microsoft.com/office/drawing/2015/9/8/chartex" xmlns:cx2="http://schemas.microsoft.com/office/drawing/2015/10/21/chartex" xmlns:cx3="http://schemas.microsoft.com/office/drawing/2016/5/9/chartex" xmlns:cx4="http://schemas.microsoft.com/office/drawing/2016/5/10/chartex" xmlns:cx5="http://schemas.microsoft.com/office/drawing/2016/5/11/chartex" xmlns:cx6="http://schemas.microsoft.com/office/drawing/2016/5/12/chartex" xmlns:cx7="http://schemas.microsoft.com/office/drawing/2016/5/13/chartex" xmlns:cx8="http://schemas.microsoft.com/office/drawing/2016/5/14/chartex" xmlns:mc="http://schemas.openxmlformats.org/markup-compatibility/2006" xmlns:aink="http://schemas.microsoft.com/office/drawing/2016/ink" xmlns:am3d="http://schemas.microsoft.com/office/drawing/2017/model3d" xmlns:o="urn:schemas-microsoft-com:office:office" xmlns:oel="http://schemas.microsoft.com/office/2019/extlst" xmlns:r="http://schemas.openxmlformats.org/officeDocument/2006/relationships" xmlns:m="http://schemas.openxmlformats.org/officeDocument/2006/math" xmlns:v="urn:schemas-microsoft-com:vml" xmlns:wp14="http://schemas.microsoft.com/office/word/2010/wordprocessingDrawing" xmlns:wp="http://schemas.openxmlformats.org/drawingml/2006/wordprocessingDrawing" xmlns:w10="urn:schemas-microsoft-com:office:word" xmlns:w="http://schemas.openxmlformats.org/wordprocessingml/2006/main" xmlns:w14="http://schemas.microsoft.com/office/word/2010/wordml" xmlns:w15="http://schemas.microsoft.com/office/word/2012/wordml" xmlns:w16cex="http://schemas.microsoft.com/office/word/2018/wordml/cex" xmlns:w16cid="http://schemas.microsoft.com/office/word/2016/wordml/cid" xmlns:w16="http://schemas.microsoft.com/office/word/2018/wordml" xmlns:w16sdtdh="http://schemas.microsoft.com/office/word/2020/wordml/sdtdatahash" xmlns:w16se="http://schemas.microsoft.com/office/word/2015/wordml/symex" xmlns:wpg="http://schemas.microsoft.com/office/word/2010/wordprocessingGroup" xmlns:wpi="http://schemas.microsoft.com/office/word/2010/wordprocessingInk" xmlns:wne="http://schemas.microsoft.com/office/word/2006/wordml" xmlns:wps="http://schemas.microsoft.com/office/word/2010/wordprocessingShape" mc:Ignorable="w14 w15 w16se w16cid w16 w16cex w16sdtdh wp14">
+  <w:p>
+    <w:pPr>
+      <w:pStyle w:val="Footer"/>
+    </w:pPr>
+  </w:p>
+</w:ftr>
+</file>
+
+<file path=word/footer3.xml><?xml version="1.0" encoding="utf-8"?>
+<w:ftr xmlns:wpc="http://schemas.microsoft.com/office/word/2010/wordprocessingCanvas" xmlns:cx="http://schemas.microsoft.com/office/drawing/2014/chartex" xmlns:cx1="http://schemas.microsoft.com/office/drawing/2015/9/8/chartex" xmlns:cx2="http://schemas.microsoft.com/office/drawing/2015/10/21/chartex" xmlns:cx3="http://schemas.microsoft.com/office/drawing/2016/5/9/chartex" xmlns:cx4="http://schemas.microsoft.com/office/drawing/2016/5/10/chartex" xmlns:cx5="http://schemas.microsoft.com/office/drawing/2016/5/11/chartex" xmlns:cx6="http://schemas.microsoft.com/office/drawing/2016/5/12/chartex" xmlns:cx7="http://schemas.microsoft.com/office/drawing/2016/5/13/chartex" xmlns:cx8="http://schemas.microsoft.com/office/drawing/2016/5/14/chartex" xmlns:mc="http://schemas.openxmlformats.org/markup-compatibility/2006" xmlns:aink="http://schemas.microsoft.com/office/drawing/2016/ink" xmlns:am3d="http://schemas.microsoft.com/office/drawing/2017/model3d" xmlns:o="urn:schemas-microsoft-com:office:office" xmlns:oel="http://schemas.microsoft.com/office/2019/extlst" xmlns:r="http://schemas.openxmlformats.org/officeDocument/2006/relationships" xmlns:m="http://schemas.openxmlformats.org/officeDocument/2006/math" xmlns:v="urn:schemas-microsoft-com:vml" xmlns:wp14="http://schemas.microsoft.com/office/word/2010/wordprocessingDrawing" xmlns:wp="http://schemas.openxmlformats.org/drawingml/2006/wordprocessingDrawing" xmlns:w10="urn:schemas-microsoft-com:office:word" xmlns:w="http://schemas.openxmlformats.org/wordprocessingml/2006/main" xmlns:w14="http://schemas.microsoft.com/office/word/2010/wordml" xmlns:w15="http://schemas.microsoft.com/office/word/2012/wordml" xmlns:w16cex="http://schemas.microsoft.com/office/word/2018/wordml/cex" xmlns:w16cid="http://schemas.microsoft.com/office/word/2016/wordml/cid" xmlns:w16="http://schemas.microsoft.com/office/word/2018/wordml" xmlns:w16sdtdh="http://schemas.microsoft.com/office/word/2020/wordml/sdtdatahash" xmlns:w16se="http://schemas.microsoft.com/office/word/2015/wordml/symex" xmlns:wpg="http://schemas.microsoft.com/office/word/2010/wordprocessingGroup" xmlns:wpi="http://schemas.microsoft.com/office/word/2010/wordprocessingInk" xmlns:wne="http://schemas.microsoft.com/office/word/2006/wordml" xmlns:wps="http://schemas.microsoft.com/office/word/2010/wordprocessingShape" mc:Ignorable="w14 w15 w16se w16cid w16 w16cex w16sdtdh wp14">
+  <w:sdt>
+    <w:sdtPr>
+      <w:id w:val="-290750697"/>
+      <w:docPartObj>
+        <w:docPartGallery w:val="Page Numbers (Bottom of Page)"/>
+        <w:docPartUnique/>
+      </w:docPartObj>
+    </w:sdtPr>
+    <w:sdtEndPr>
+      <w:rPr>
+        <w:noProof/>
+      </w:rPr>
+    </w:sdtEndPr>
+    <w:sdtContent>
+      <w:p>
+        <w:pPr>
+          <w:pStyle w:val="Footer"/>
+          <w:jc w:val="center"/>
+        </w:pPr>
+        <w:r>
+          <w:fldChar w:fldCharType="begin"/>
+        </w:r>
+        <w:r>
+          <w:instrText xml:space="preserve"> PAGE   \* MERGEFORMAT </w:instrText>
+        </w:r>
+        <w:r>
+          <w:fldChar w:fldCharType="separate"/>
+        </w:r>
+        <w:r>
+          <w:rPr>
+            <w:noProof/>
+          </w:rPr>
+          <w:t>2</w:t>
+        </w:r>
+        <w:r>
+          <w:rPr>
+            <w:noProof/>
+          </w:rPr>
+          <w:fldChar w:fldCharType="end"/>
+        </w:r>
+      </w:p>
+    </w:sdtContent>
+  </w:sdt>
+  <w:p>
+    <w:pPr>
+      <w:pStyle w:val="Footer"/>
+    </w:pPr>
+  </w:p>
+</w:ftr>
+</file>
+
+<file path=word/footer4.xml><?xml version="1.0" encoding="utf-8"?>
+<w:ftr xmlns:wpc="http://schemas.microsoft.com/office/word/2010/wordprocessingCanvas" xmlns:cx="http://schemas.microsoft.com/office/drawing/2014/chartex" xmlns:cx1="http://schemas.microsoft.com/office/drawing/2015/9/8/chartex" xmlns:cx2="http://schemas.microsoft.com/office/drawing/2015/10/21/chartex" xmlns:cx3="http://schemas.microsoft.com/office/drawing/2016/5/9/chartex" xmlns:cx4="http://schemas.microsoft.com/office/drawing/2016/5/10/chartex" xmlns:cx5="http://schemas.microsoft.com/office/drawing/2016/5/11/chartex" xmlns:cx6="http://schemas.microsoft.com/office/drawing/2016/5/12/chartex" xmlns:cx7="http://schemas.microsoft.com/office/drawing/2016/5/13/chartex" xmlns:cx8="http://schemas.microsoft.com/office/drawing/2016/5/14/chartex" xmlns:mc="http://schemas.openxmlformats.org/markup-compatibility/2006" xmlns:aink="http://schemas.microsoft.com/office/drawing/2016/ink" xmlns:am3d="http://schemas.microsoft.com/office/drawing/2017/model3d" xmlns:o="urn:schemas-microsoft-com:office:office" xmlns:oel="http://schemas.microsoft.com/office/2019/extlst" xmlns:r="http://schemas.openxmlformats.org/officeDocument/2006/relationships" xmlns:m="http://schemas.openxmlformats.org/officeDocument/2006/math" xmlns:v="urn:schemas-microsoft-com:vml" xmlns:wp14="http://schemas.microsoft.com/office/word/2010/wordprocessingDrawing" xmlns:wp="http://schemas.openxmlformats.org/drawingml/2006/wordprocessingDrawing" xmlns:w10="urn:schemas-microsoft-com:office:word" xmlns:w="http://schemas.openxmlformats.org/wordprocessingml/2006/main" xmlns:w14="http://schemas.microsoft.com/office/word/2010/wordml" xmlns:w15="http://schemas.microsoft.com/office/word/2012/wordml" xmlns:w16cex="http://schemas.microsoft.com/office/word/2018/wordml/cex" xmlns:w16cid="http://schemas.microsoft.com/office/word/2016/wordml/cid" xmlns:w16="http://schemas.microsoft.com/office/word/2018/wordml" xmlns:w16sdtdh="http://schemas.microsoft.com/office/word/2020/wordml/sdtdatahash" xmlns:w16se="http://schemas.microsoft.com/office/word/2015/wordml/symex" xmlns:wpg="http://schemas.microsoft.com/office/word/2010/wordprocessingGroup" xmlns:wpi="http://schemas.microsoft.com/office/word/2010/wordprocessingInk" xmlns:wne="http://schemas.microsoft.com/office/word/2006/wordml" xmlns:wps="http://schemas.microsoft.com/office/word/2010/wordprocessingShape" mc:Ignorable="w14 w15 w16se w16cid w16 w16cex w16sdtdh wp14">
+  <w:sdt>
+    <w:sdtPr>
+      <w:id w:val="76868112"/>
+      <w:docPartObj>
+        <w:docPartGallery w:val="Page Numbers (Bottom of Page)"/>
+        <w:docPartUnique/>
+      </w:docPartObj>
+    </w:sdtPr>
+    <w:sdtEndPr>
+      <w:rPr>
+        <w:noProof/>
+      </w:rPr>
+    </w:sdtEndPr>
+    <w:sdtContent>
+      <w:p>
+        <w:pPr>
+          <w:pStyle w:val="Footer"/>
+          <w:jc w:val="center"/>
+        </w:pPr>
+        <w:r>
+          <w:fldChar w:fldCharType="begin"/>
+        </w:r>
+        <w:r>
+          <w:instrText xml:space="preserve"> PAGE   \* MERGEFORMAT </w:instrText>
+        </w:r>
+        <w:r>
+          <w:fldChar w:fldCharType="separate"/>
+        </w:r>
+        <w:r>
+          <w:rPr>
+            <w:noProof/>
+          </w:rPr>
+          <w:t>2</w:t>
+        </w:r>
+        <w:r>
+          <w:rPr>
+            <w:noProof/>
+          </w:rPr>
+          <w:fldChar w:fldCharType="end"/>
+        </w:r>
+      </w:p>
+    </w:sdtContent>
+  </w:sdt>
+  <w:p>
+    <w:pPr>
+      <w:pStyle w:val="Footer"/>
+    </w:pPr>
+  </w:p>
+</w:ftr>
+</file>
+
+<file path=word/footer5.xml><?xml version="1.0" encoding="utf-8"?>
+<w:ftr xmlns:wpc="http://schemas.microsoft.com/office/word/2010/wordprocessingCanvas" xmlns:cx="http://schemas.microsoft.com/office/drawing/2014/chartex" xmlns:cx1="http://schemas.microsoft.com/office/drawing/2015/9/8/chartex" xmlns:cx2="http://schemas.microsoft.com/office/drawing/2015/10/21/chartex" xmlns:cx3="http://schemas.microsoft.com/office/drawing/2016/5/9/chartex" xmlns:cx4="http://schemas.microsoft.com/office/drawing/2016/5/10/chartex" xmlns:cx5="http://schemas.microsoft.com/office/drawing/2016/5/11/chartex" xmlns:cx6="http://schemas.microsoft.com/office/drawing/2016/5/12/chartex" xmlns:cx7="http://schemas.microsoft.com/office/drawing/2016/5/13/chartex" xmlns:cx8="http://schemas.microsoft.com/office/drawing/2016/5/14/chartex" xmlns:mc="http://schemas.openxmlformats.org/markup-compatibility/2006" xmlns:aink="http://schemas.microsoft.com/office/drawing/2016/ink" xmlns:am3d="http://schemas.microsoft.com/office/drawing/2017/model3d" xmlns:o="urn:schemas-microsoft-com:office:office" xmlns:oel="http://schemas.microsoft.com/office/2019/extlst" xmlns:r="http://schemas.openxmlformats.org/officeDocument/2006/relationships" xmlns:m="http://schemas.openxmlformats.org/officeDocument/2006/math" xmlns:v="urn:schemas-microsoft-com:vml" xmlns:wp14="http://schemas.microsoft.com/office/word/2010/wordprocessingDrawing" xmlns:wp="http://schemas.openxmlformats.org/drawingml/2006/wordprocessingDrawing" xmlns:w10="urn:schemas-microsoft-com:office:word" xmlns:w="http://schemas.openxmlformats.org/wordprocessingml/2006/main" xmlns:w14="http://schemas.microsoft.com/office/word/2010/wordml" xmlns:w15="http://schemas.microsoft.com/office/word/2012/wordml" xmlns:w16cex="http://schemas.microsoft.com/office/word/2018/wordml/cex" xmlns:w16cid="http://schemas.microsoft.com/office/word/2016/wordml/cid" xmlns:w16="http://schemas.microsoft.com/office/word/2018/wordml" xmlns:w16sdtdh="http://schemas.microsoft.com/office/word/2020/wordml/sdtdatahash" xmlns:w16se="http://schemas.microsoft.com/office/word/2015/wordml/symex" xmlns:wpg="http://schemas.microsoft.com/office/word/2010/wordprocessingGroup" xmlns:wpi="http://schemas.microsoft.com/office/word/2010/wordprocessingInk" xmlns:wne="http://schemas.microsoft.com/office/word/2006/wordml" xmlns:wps="http://schemas.microsoft.com/office/word/2010/wordprocessingShape" mc:Ignorable="w14 w15 w16se w16cid w16 w16cex w16sdtdh wp14">
+  <w:sdt>
+    <w:sdtPr>
+      <w:id w:val="-1097016477"/>
+      <w:docPartObj>
+        <w:docPartGallery w:val="Page Numbers (Bottom of Page)"/>
+        <w:docPartUnique/>
+      </w:docPartObj>
+    </w:sdtPr>
+    <w:sdtEndPr>
+      <w:rPr>
+        <w:noProof/>
+      </w:rPr>
+    </w:sdtEndPr>
+    <w:sdtContent>
+      <w:p>
+        <w:pPr>
+          <w:pStyle w:val="Footer"/>
+          <w:jc w:val="center"/>
+        </w:pPr>
+        <w:r>
+          <w:fldChar w:fldCharType="begin"/>
+        </w:r>
+        <w:r>
+          <w:instrText xml:space="preserve"> PAGE   \* MERGEFORMAT </w:instrText>
+        </w:r>
+        <w:r>
+          <w:fldChar w:fldCharType="separate"/>
+        </w:r>
+        <w:r>
+          <w:rPr>
+            <w:noProof/>
+          </w:rPr>
+          <w:t>2</w:t>
+        </w:r>
+        <w:r>
+          <w:rPr>
+            <w:noProof/>
+          </w:rPr>
+          <w:fldChar w:fldCharType="end"/>
+        </w:r>
+      </w:p>
+    </w:sdtContent>
+  </w:sdt>
+  <w:p>
+    <w:pPr>
+      <w:pStyle w:val="Footer"/>
+    </w:pPr>
+  </w:p>
+</w:ftr>
+</file>
+
+<file path=word/footer6.xml><?xml version="1.0" encoding="utf-8"?>
+<w:ftr xmlns:wpc="http://schemas.microsoft.com/office/word/2010/wordprocessingCanvas" xmlns:cx="http://schemas.microsoft.com/office/drawing/2014/chartex" xmlns:cx1="http://schemas.microsoft.com/office/drawing/2015/9/8/chartex" xmlns:cx2="http://schemas.microsoft.com/office/drawing/2015/10/21/chartex" xmlns:cx3="http://schemas.microsoft.com/office/drawing/2016/5/9/chartex" xmlns:cx4="http://schemas.microsoft.com/office/drawing/2016/5/10/chartex" xmlns:cx5="http://schemas.microsoft.com/office/drawing/2016/5/11/chartex" xmlns:cx6="http://schemas.microsoft.com/office/drawing/2016/5/12/chartex" xmlns:cx7="http://schemas.microsoft.com/office/drawing/2016/5/13/chartex" xmlns:cx8="http://schemas.microsoft.com/office/drawing/2016/5/14/chartex" xmlns:mc="http://schemas.openxmlformats.org/markup-compatibility/2006" xmlns:aink="http://schemas.microsoft.com/office/drawing/2016/ink" xmlns:am3d="http://schemas.microsoft.com/office/drawing/2017/model3d" xmlns:o="urn:schemas-microsoft-com:office:office" xmlns:oel="http://schemas.microsoft.com/office/2019/extlst" xmlns:r="http://schemas.openxmlformats.org/officeDocument/2006/relationships" xmlns:m="http://schemas.openxmlformats.org/officeDocument/2006/math" xmlns:v="urn:schemas-microsoft-com:vml" xmlns:wp14="http://schemas.microsoft.com/office/word/2010/wordprocessingDrawing" xmlns:wp="http://schemas.openxmlformats.org/drawingml/2006/wordprocessingDrawing" xmlns:w10="urn:schemas-microsoft-com:office:word" xmlns:w="http://schemas.openxmlformats.org/wordprocessingml/2006/main" xmlns:w14="http://schemas.microsoft.com/office/word/2010/wordml" xmlns:w15="http://schemas.microsoft.com/office/word/2012/wordml" xmlns:w16cex="http://schemas.microsoft.com/office/word/2018/wordml/cex" xmlns:w16cid="http://schemas.microsoft.com/office/word/2016/wordml/cid" xmlns:w16="http://schemas.microsoft.com/office/word/2018/wordml" xmlns:w16sdtdh="http://schemas.microsoft.com/office/word/2020/wordml/sdtdatahash" xmlns:w16se="http://schemas.microsoft.com/office/word/2015/wordml/symex" xmlns:wpg="http://schemas.microsoft.com/office/word/2010/wordprocessingGroup" xmlns:wpi="http://schemas.microsoft.com/office/word/2010/wordprocessingInk" xmlns:wne="http://schemas.microsoft.com/office/word/2006/wordml" xmlns:wps="http://schemas.microsoft.com/office/word/2010/wordprocessingShape" mc:Ignorable="w14 w15 w16se w16cid w16 w16cex w16sdtdh wp14">
+  <w:sdt>
+    <w:sdtPr>
+      <w:id w:val="2044939208"/>
+      <w:docPartObj>
+        <w:docPartGallery w:val="Page Numbers (Bottom of Page)"/>
+        <w:docPartUnique/>
+      </w:docPartObj>
+    </w:sdtPr>
+    <w:sdtEndPr>
+      <w:rPr>
+        <w:noProof/>
+      </w:rPr>
+    </w:sdtEndPr>
+    <w:sdtContent>
+      <w:p>
+        <w:pPr>
+          <w:pStyle w:val="Footer"/>
+          <w:jc w:val="center"/>
+        </w:pPr>
+        <w:r>
+          <w:fldChar w:fldCharType="begin"/>
+        </w:r>
+        <w:r>
+          <w:instrText xml:space="preserve"> PAGE   \* MERGEFORMAT </w:instrText>
+        </w:r>
+        <w:r>
+          <w:fldChar w:fldCharType="separate"/>
+        </w:r>
+        <w:r>
+          <w:rPr>
+            <w:noProof/>
+          </w:rPr>
+          <w:t>2</w:t>
+        </w:r>
+        <w:r>
+          <w:rPr>
+            <w:noProof/>
+          </w:rPr>
+          <w:fldChar w:fldCharType="end"/>
+        </w:r>
+      </w:p>
+    </w:sdtContent>
+  </w:sdt>
+  <w:p>
+    <w:pPr>
+      <w:pStyle w:val="Footer"/>
+    </w:pPr>
+  </w:p>
+</w:ftr>
+</file>
+
 <file path=word/footnotes.xml><?xml version="1.0" encoding="utf-8"?>
 <w:footnotes xmlns:wpc="http://schemas.microsoft.com/office/word/2010/wordprocessingCanvas" xmlns:cx="http://schemas.microsoft.com/office/drawing/2014/chartex" xmlns:cx1="http://schemas.microsoft.com/office/drawing/2015/9/8/chartex" xmlns:cx2="http://schemas.microsoft.com/office/drawing/2015/10/21/chartex" xmlns:cx3="http://schemas.microsoft.com/office/drawing/2016/5/9/chartex" xmlns:cx4="http://schemas.microsoft.com/office/drawing/2016/5/10/chartex" xmlns:cx5="http://schemas.microsoft.com/office/drawing/2016/5/11/chartex" xmlns:cx6="http://schemas.microsoft.com/office/drawing/2016/5/12/chartex" xmlns:cx7="http://schemas.microsoft.com/office/drawing/2016/5/13/chartex" xmlns:cx8="http://schemas.microsoft.com/office/drawing/2016/5/14/chartex" xmlns:mc="http://schemas.openxmlformats.org/markup-compatibility/2006" xmlns:aink="http://schemas.microsoft.com/office/drawing/2016/ink" xmlns:am3d="http://schemas.microsoft.com/office/drawing/2017/model3d" xmlns:o="urn:schemas-microsoft-com:office:office" xmlns:oel="http://schemas.microsoft.com/office/2019/extlst" xmlns:r="http://schemas.openxmlformats.org/officeDocument/2006/relationships" xmlns:m="http://schemas.openxmlformats.org/officeDocument/2006/math" xmlns:v="urn:schemas-microsoft-com:vml" xmlns:wp14="http://schemas.microsoft.com/office/word/2010/wordprocessingDrawing" xmlns:wp="http://schemas.openxmlformats.org/drawingml/2006/wordprocessingDrawing" xmlns:w10="urn:schemas-microsoft-com:office:word" xmlns:w="http://schemas.openxmlformats.org/wordprocessingml/2006/main" xmlns:w14="http://schemas.microsoft.com/office/word/2010/wordml" xmlns:w15="http://schemas.microsoft.com/office/word/2012/wordml" xmlns:w16cex="http://schemas.microsoft.com/office/word/2018/wordml/cex" xmlns:w16cid="http://schemas.microsoft.com/office/word/2016/wordml/cid" xmlns:w16="http://schemas.microsoft.com/office/word/2018/wordml" xmlns:w16sdtdh="http://schemas.microsoft.com/office/word/2020/wordml/sdtdatahash" xmlns:w16se="http://schemas.microsoft.com/office/word/2015/wordml/symex" xmlns:wpg="http://schemas.microsoft.com/office/word/2010/wordprocessingGroup" xmlns:wpi="http://schemas.microsoft.com/office/word/2010/wordprocessingInk" xmlns:wne="http://schemas.microsoft.com/office/word/2006/wordml" xmlns:wps="http://schemas.microsoft.com/office/word/2010/wordprocessingShape" mc:Ignorable="w14 w15 w16se w16cid w16 w16cex w16sdtdh wp14">
   <w:footnote w:type="separator" w:id="-1">
@@ -39871,6 +40241,172 @@
     </w:p>
   </w:footnote>
 </w:footnotes>
+</file>
+
+<file path=word/header1.xml><?xml version="1.0" encoding="utf-8"?>
+<w:hdr xmlns:wpc="http://schemas.microsoft.com/office/word/2010/wordprocessingCanvas" xmlns:cx="http://schemas.microsoft.com/office/drawing/2014/chartex" xmlns:cx1="http://schemas.microsoft.com/office/drawing/2015/9/8/chartex" xmlns:cx2="http://schemas.microsoft.com/office/drawing/2015/10/21/chartex" xmlns:cx3="http://schemas.microsoft.com/office/drawing/2016/5/9/chartex" xmlns:cx4="http://schemas.microsoft.com/office/drawing/2016/5/10/chartex" xmlns:cx5="http://schemas.microsoft.com/office/drawing/2016/5/11/chartex" xmlns:cx6="http://schemas.microsoft.com/office/drawing/2016/5/12/chartex" xmlns:cx7="http://schemas.microsoft.com/office/drawing/2016/5/13/chartex" xmlns:cx8="http://schemas.microsoft.com/office/drawing/2016/5/14/chartex" xmlns:mc="http://schemas.openxmlformats.org/markup-compatibility/2006" xmlns:aink="http://schemas.microsoft.com/office/drawing/2016/ink" xmlns:am3d="http://schemas.microsoft.com/office/drawing/2017/model3d" xmlns:o="urn:schemas-microsoft-com:office:office" xmlns:oel="http://schemas.microsoft.com/office/2019/extlst" xmlns:r="http://schemas.openxmlformats.org/officeDocument/2006/relationships" xmlns:m="http://schemas.openxmlformats.org/officeDocument/2006/math" xmlns:v="urn:schemas-microsoft-com:vml" xmlns:wp14="http://schemas.microsoft.com/office/word/2010/wordprocessingDrawing" xmlns:wp="http://schemas.openxmlformats.org/drawingml/2006/wordprocessingDrawing" xmlns:w10="urn:schemas-microsoft-com:office:word" xmlns:w="http://schemas.openxmlformats.org/wordprocessingml/2006/main" xmlns:w14="http://schemas.microsoft.com/office/word/2010/wordml" xmlns:w15="http://schemas.microsoft.com/office/word/2012/wordml" xmlns:w16cex="http://schemas.microsoft.com/office/word/2018/wordml/cex" xmlns:w16cid="http://schemas.microsoft.com/office/word/2016/wordml/cid" xmlns:w16="http://schemas.microsoft.com/office/word/2018/wordml" xmlns:w16sdtdh="http://schemas.microsoft.com/office/word/2020/wordml/sdtdatahash" xmlns:w16se="http://schemas.microsoft.com/office/word/2015/wordml/symex" xmlns:wpg="http://schemas.microsoft.com/office/word/2010/wordprocessingGroup" xmlns:wpi="http://schemas.microsoft.com/office/word/2010/wordprocessingInk" xmlns:wne="http://schemas.microsoft.com/office/word/2006/wordml" xmlns:wps="http://schemas.microsoft.com/office/word/2010/wordprocessingShape" mc:Ignorable="w14 w15 w16se w16cid w16 w16cex w16sdtdh wp14">
+  <w:sdt>
+    <w:sdtPr>
+      <w:id w:val="964934346"/>
+      <w:docPartObj>
+        <w:docPartGallery w:val="Page Numbers (Top of Page)"/>
+        <w:docPartUnique/>
+      </w:docPartObj>
+    </w:sdtPr>
+    <w:sdtEndPr>
+      <w:rPr>
+        <w:noProof/>
+      </w:rPr>
+    </w:sdtEndPr>
+    <w:sdtContent>
+      <w:p>
+        <w:pPr>
+          <w:pStyle w:val="Header"/>
+          <w:jc w:val="right"/>
+        </w:pPr>
+        <w:r>
+          <w:fldChar w:fldCharType="begin"/>
+        </w:r>
+        <w:r>
+          <w:instrText xml:space="preserve"> PAGE   \* MERGEFORMAT </w:instrText>
+        </w:r>
+        <w:r>
+          <w:fldChar w:fldCharType="separate"/>
+        </w:r>
+        <w:r>
+          <w:rPr>
+            <w:noProof/>
+          </w:rPr>
+          <w:t>2</w:t>
+        </w:r>
+        <w:r>
+          <w:rPr>
+            <w:noProof/>
+          </w:rPr>
+          <w:fldChar w:fldCharType="end"/>
+        </w:r>
+      </w:p>
+    </w:sdtContent>
+  </w:sdt>
+  <w:p>
+    <w:pPr>
+      <w:pStyle w:val="Header"/>
+    </w:pPr>
+  </w:p>
+</w:hdr>
+</file>
+
+<file path=word/header2.xml><?xml version="1.0" encoding="utf-8"?>
+<w:hdr xmlns:wpc="http://schemas.microsoft.com/office/word/2010/wordprocessingCanvas" xmlns:cx="http://schemas.microsoft.com/office/drawing/2014/chartex" xmlns:cx1="http://schemas.microsoft.com/office/drawing/2015/9/8/chartex" xmlns:cx2="http://schemas.microsoft.com/office/drawing/2015/10/21/chartex" xmlns:cx3="http://schemas.microsoft.com/office/drawing/2016/5/9/chartex" xmlns:cx4="http://schemas.microsoft.com/office/drawing/2016/5/10/chartex" xmlns:cx5="http://schemas.microsoft.com/office/drawing/2016/5/11/chartex" xmlns:cx6="http://schemas.microsoft.com/office/drawing/2016/5/12/chartex" xmlns:cx7="http://schemas.microsoft.com/office/drawing/2016/5/13/chartex" xmlns:cx8="http://schemas.microsoft.com/office/drawing/2016/5/14/chartex" xmlns:mc="http://schemas.openxmlformats.org/markup-compatibility/2006" xmlns:aink="http://schemas.microsoft.com/office/drawing/2016/ink" xmlns:am3d="http://schemas.microsoft.com/office/drawing/2017/model3d" xmlns:o="urn:schemas-microsoft-com:office:office" xmlns:oel="http://schemas.microsoft.com/office/2019/extlst" xmlns:r="http://schemas.openxmlformats.org/officeDocument/2006/relationships" xmlns:m="http://schemas.openxmlformats.org/officeDocument/2006/math" xmlns:v="urn:schemas-microsoft-com:vml" xmlns:wp14="http://schemas.microsoft.com/office/word/2010/wordprocessingDrawing" xmlns:wp="http://schemas.openxmlformats.org/drawingml/2006/wordprocessingDrawing" xmlns:w10="urn:schemas-microsoft-com:office:word" xmlns:w="http://schemas.openxmlformats.org/wordprocessingml/2006/main" xmlns:w14="http://schemas.microsoft.com/office/word/2010/wordml" xmlns:w15="http://schemas.microsoft.com/office/word/2012/wordml" xmlns:w16cex="http://schemas.microsoft.com/office/word/2018/wordml/cex" xmlns:w16cid="http://schemas.microsoft.com/office/word/2016/wordml/cid" xmlns:w16="http://schemas.microsoft.com/office/word/2018/wordml" xmlns:w16sdtdh="http://schemas.microsoft.com/office/word/2020/wordml/sdtdatahash" xmlns:w16se="http://schemas.microsoft.com/office/word/2015/wordml/symex" xmlns:wpg="http://schemas.microsoft.com/office/word/2010/wordprocessingGroup" xmlns:wpi="http://schemas.microsoft.com/office/word/2010/wordprocessingInk" xmlns:wne="http://schemas.microsoft.com/office/word/2006/wordml" xmlns:wps="http://schemas.microsoft.com/office/word/2010/wordprocessingShape" mc:Ignorable="w14 w15 w16se w16cid w16 w16cex w16sdtdh wp14">
+  <w:sdt>
+    <w:sdtPr>
+      <w:id w:val="800588690"/>
+      <w:docPartObj>
+        <w:docPartGallery w:val="Page Numbers (Top of Page)"/>
+        <w:docPartUnique/>
+      </w:docPartObj>
+    </w:sdtPr>
+    <w:sdtEndPr>
+      <w:rPr>
+        <w:noProof/>
+      </w:rPr>
+    </w:sdtEndPr>
+    <w:sdtContent>
+      <w:p>
+        <w:pPr>
+          <w:pStyle w:val="Header"/>
+          <w:jc w:val="right"/>
+        </w:pPr>
+        <w:r>
+          <w:fldChar w:fldCharType="begin"/>
+        </w:r>
+        <w:r>
+          <w:instrText xml:space="preserve"> PAGE   \* MERGEFORMAT </w:instrText>
+        </w:r>
+        <w:r>
+          <w:fldChar w:fldCharType="separate"/>
+        </w:r>
+        <w:r>
+          <w:rPr>
+            <w:noProof/>
+          </w:rPr>
+          <w:t>2</w:t>
+        </w:r>
+        <w:r>
+          <w:rPr>
+            <w:noProof/>
+          </w:rPr>
+          <w:fldChar w:fldCharType="end"/>
+        </w:r>
+      </w:p>
+    </w:sdtContent>
+  </w:sdt>
+  <w:p>
+    <w:pPr>
+      <w:pStyle w:val="Header"/>
+    </w:pPr>
+  </w:p>
+</w:hdr>
+</file>
+
+<file path=word/header3.xml><?xml version="1.0" encoding="utf-8"?>
+<w:hdr xmlns:wpc="http://schemas.microsoft.com/office/word/2010/wordprocessingCanvas" xmlns:cx="http://schemas.microsoft.com/office/drawing/2014/chartex" xmlns:cx1="http://schemas.microsoft.com/office/drawing/2015/9/8/chartex" xmlns:cx2="http://schemas.microsoft.com/office/drawing/2015/10/21/chartex" xmlns:cx3="http://schemas.microsoft.com/office/drawing/2016/5/9/chartex" xmlns:cx4="http://schemas.microsoft.com/office/drawing/2016/5/10/chartex" xmlns:cx5="http://schemas.microsoft.com/office/drawing/2016/5/11/chartex" xmlns:cx6="http://schemas.microsoft.com/office/drawing/2016/5/12/chartex" xmlns:cx7="http://schemas.microsoft.com/office/drawing/2016/5/13/chartex" xmlns:cx8="http://schemas.microsoft.com/office/drawing/2016/5/14/chartex" xmlns:mc="http://schemas.openxmlformats.org/markup-compatibility/2006" xmlns:aink="http://schemas.microsoft.com/office/drawing/2016/ink" xmlns:am3d="http://schemas.microsoft.com/office/drawing/2017/model3d" xmlns:o="urn:schemas-microsoft-com:office:office" xmlns:oel="http://schemas.microsoft.com/office/2019/extlst" xmlns:r="http://schemas.openxmlformats.org/officeDocument/2006/relationships" xmlns:m="http://schemas.openxmlformats.org/officeDocument/2006/math" xmlns:v="urn:schemas-microsoft-com:vml" xmlns:wp14="http://schemas.microsoft.com/office/word/2010/wordprocessingDrawing" xmlns:wp="http://schemas.openxmlformats.org/drawingml/2006/wordprocessingDrawing" xmlns:w10="urn:schemas-microsoft-com:office:word" xmlns:w="http://schemas.openxmlformats.org/wordprocessingml/2006/main" xmlns:w14="http://schemas.microsoft.com/office/word/2010/wordml" xmlns:w15="http://schemas.microsoft.com/office/word/2012/wordml" xmlns:w16cex="http://schemas.microsoft.com/office/word/2018/wordml/cex" xmlns:w16cid="http://schemas.microsoft.com/office/word/2016/wordml/cid" xmlns:w16="http://schemas.microsoft.com/office/word/2018/wordml" xmlns:w16sdtdh="http://schemas.microsoft.com/office/word/2020/wordml/sdtdatahash" xmlns:w16se="http://schemas.microsoft.com/office/word/2015/wordml/symex" xmlns:wpg="http://schemas.microsoft.com/office/word/2010/wordprocessingGroup" xmlns:wpi="http://schemas.microsoft.com/office/word/2010/wordprocessingInk" xmlns:wne="http://schemas.microsoft.com/office/word/2006/wordml" xmlns:wps="http://schemas.microsoft.com/office/word/2010/wordprocessingShape" mc:Ignorable="w14 w15 w16se w16cid w16 w16cex w16sdtdh wp14">
+  <w:p>
+    <w:pPr>
+      <w:pStyle w:val="Header"/>
+    </w:pPr>
+  </w:p>
+</w:hdr>
+</file>
+
+<file path=word/header4.xml><?xml version="1.0" encoding="utf-8"?>
+<w:hdr xmlns:wpc="http://schemas.microsoft.com/office/word/2010/wordprocessingCanvas" xmlns:cx="http://schemas.microsoft.com/office/drawing/2014/chartex" xmlns:cx1="http://schemas.microsoft.com/office/drawing/2015/9/8/chartex" xmlns:cx2="http://schemas.microsoft.com/office/drawing/2015/10/21/chartex" xmlns:cx3="http://schemas.microsoft.com/office/drawing/2016/5/9/chartex" xmlns:cx4="http://schemas.microsoft.com/office/drawing/2016/5/10/chartex" xmlns:cx5="http://schemas.microsoft.com/office/drawing/2016/5/11/chartex" xmlns:cx6="http://schemas.microsoft.com/office/drawing/2016/5/12/chartex" xmlns:cx7="http://schemas.microsoft.com/office/drawing/2016/5/13/chartex" xmlns:cx8="http://schemas.microsoft.com/office/drawing/2016/5/14/chartex" xmlns:mc="http://schemas.openxmlformats.org/markup-compatibility/2006" xmlns:aink="http://schemas.microsoft.com/office/drawing/2016/ink" xmlns:am3d="http://schemas.microsoft.com/office/drawing/2017/model3d" xmlns:o="urn:schemas-microsoft-com:office:office" xmlns:oel="http://schemas.microsoft.com/office/2019/extlst" xmlns:r="http://schemas.openxmlformats.org/officeDocument/2006/relationships" xmlns:m="http://schemas.openxmlformats.org/officeDocument/2006/math" xmlns:v="urn:schemas-microsoft-com:vml" xmlns:wp14="http://schemas.microsoft.com/office/word/2010/wordprocessingDrawing" xmlns:wp="http://schemas.openxmlformats.org/drawingml/2006/wordprocessingDrawing" xmlns:w10="urn:schemas-microsoft-com:office:word" xmlns:w="http://schemas.openxmlformats.org/wordprocessingml/2006/main" xmlns:w14="http://schemas.microsoft.com/office/word/2010/wordml" xmlns:w15="http://schemas.microsoft.com/office/word/2012/wordml" xmlns:w16cex="http://schemas.microsoft.com/office/word/2018/wordml/cex" xmlns:w16cid="http://schemas.microsoft.com/office/word/2016/wordml/cid" xmlns:w16="http://schemas.microsoft.com/office/word/2018/wordml" xmlns:w16sdtdh="http://schemas.microsoft.com/office/word/2020/wordml/sdtdatahash" xmlns:w16se="http://schemas.microsoft.com/office/word/2015/wordml/symex" xmlns:wpg="http://schemas.microsoft.com/office/word/2010/wordprocessingGroup" xmlns:wpi="http://schemas.microsoft.com/office/word/2010/wordprocessingInk" xmlns:wne="http://schemas.microsoft.com/office/word/2006/wordml" xmlns:wps="http://schemas.microsoft.com/office/word/2010/wordprocessingShape" mc:Ignorable="w14 w15 w16se w16cid w16 w16cex w16sdtdh wp14">
+  <w:p>
+    <w:pPr>
+      <w:pStyle w:val="Header"/>
+    </w:pPr>
+  </w:p>
+</w:hdr>
+</file>
+
+<file path=word/header5.xml><?xml version="1.0" encoding="utf-8"?>
+<w:hdr xmlns:wpc="http://schemas.microsoft.com/office/word/2010/wordprocessingCanvas" xmlns:cx="http://schemas.microsoft.com/office/drawing/2014/chartex" xmlns:cx1="http://schemas.microsoft.com/office/drawing/2015/9/8/chartex" xmlns:cx2="http://schemas.microsoft.com/office/drawing/2015/10/21/chartex" xmlns:cx3="http://schemas.microsoft.com/office/drawing/2016/5/9/chartex" xmlns:cx4="http://schemas.microsoft.com/office/drawing/2016/5/10/chartex" xmlns:cx5="http://schemas.microsoft.com/office/drawing/2016/5/11/chartex" xmlns:cx6="http://schemas.microsoft.com/office/drawing/2016/5/12/chartex" xmlns:cx7="http://schemas.microsoft.com/office/drawing/2016/5/13/chartex" xmlns:cx8="http://schemas.microsoft.com/office/drawing/2016/5/14/chartex" xmlns:mc="http://schemas.openxmlformats.org/markup-compatibility/2006" xmlns:aink="http://schemas.microsoft.com/office/drawing/2016/ink" xmlns:am3d="http://schemas.microsoft.com/office/drawing/2017/model3d" xmlns:o="urn:schemas-microsoft-com:office:office" xmlns:oel="http://schemas.microsoft.com/office/2019/extlst" xmlns:r="http://schemas.openxmlformats.org/officeDocument/2006/relationships" xmlns:m="http://schemas.openxmlformats.org/officeDocument/2006/math" xmlns:v="urn:schemas-microsoft-com:vml" xmlns:wp14="http://schemas.microsoft.com/office/word/2010/wordprocessingDrawing" xmlns:wp="http://schemas.openxmlformats.org/drawingml/2006/wordprocessingDrawing" xmlns:w10="urn:schemas-microsoft-com:office:word" xmlns:w="http://schemas.openxmlformats.org/wordprocessingml/2006/main" xmlns:w14="http://schemas.microsoft.com/office/word/2010/wordml" xmlns:w15="http://schemas.microsoft.com/office/word/2012/wordml" xmlns:w16cex="http://schemas.microsoft.com/office/word/2018/wordml/cex" xmlns:w16cid="http://schemas.microsoft.com/office/word/2016/wordml/cid" xmlns:w16="http://schemas.microsoft.com/office/word/2018/wordml" xmlns:w16sdtdh="http://schemas.microsoft.com/office/word/2020/wordml/sdtdatahash" xmlns:w16se="http://schemas.microsoft.com/office/word/2015/wordml/symex" xmlns:wpg="http://schemas.microsoft.com/office/word/2010/wordprocessingGroup" xmlns:wpi="http://schemas.microsoft.com/office/word/2010/wordprocessingInk" xmlns:wne="http://schemas.microsoft.com/office/word/2006/wordml" xmlns:wps="http://schemas.microsoft.com/office/word/2010/wordprocessingShape" mc:Ignorable="w14 w15 w16se w16cid w16 w16cex w16sdtdh wp14">
+  <w:p>
+    <w:pPr>
+      <w:pStyle w:val="Header"/>
+    </w:pPr>
+  </w:p>
+</w:hdr>
+</file>
+
+<file path=word/header6.xml><?xml version="1.0" encoding="utf-8"?>
+<w:hdr xmlns:wpc="http://schemas.microsoft.com/office/word/2010/wordprocessingCanvas" xmlns:cx="http://schemas.microsoft.com/office/drawing/2014/chartex" xmlns:cx1="http://schemas.microsoft.com/office/drawing/2015/9/8/chartex" xmlns:cx2="http://schemas.microsoft.com/office/drawing/2015/10/21/chartex" xmlns:cx3="http://schemas.microsoft.com/office/drawing/2016/5/9/chartex" xmlns:cx4="http://schemas.microsoft.com/office/drawing/2016/5/10/chartex" xmlns:cx5="http://schemas.microsoft.com/office/drawing/2016/5/11/chartex" xmlns:cx6="http://schemas.microsoft.com/office/drawing/2016/5/12/chartex" xmlns:cx7="http://schemas.microsoft.com/office/drawing/2016/5/13/chartex" xmlns:cx8="http://schemas.microsoft.com/office/drawing/2016/5/14/chartex" xmlns:mc="http://schemas.openxmlformats.org/markup-compatibility/2006" xmlns:aink="http://schemas.microsoft.com/office/drawing/2016/ink" xmlns:am3d="http://schemas.microsoft.com/office/drawing/2017/model3d" xmlns:o="urn:schemas-microsoft-com:office:office" xmlns:oel="http://schemas.microsoft.com/office/2019/extlst" xmlns:r="http://schemas.openxmlformats.org/officeDocument/2006/relationships" xmlns:m="http://schemas.openxmlformats.org/officeDocument/2006/math" xmlns:v="urn:schemas-microsoft-com:vml" xmlns:wp14="http://schemas.microsoft.com/office/word/2010/wordprocessingDrawing" xmlns:wp="http://schemas.openxmlformats.org/drawingml/2006/wordprocessingDrawing" xmlns:w10="urn:schemas-microsoft-com:office:word" xmlns:w="http://schemas.openxmlformats.org/wordprocessingml/2006/main" xmlns:w14="http://schemas.microsoft.com/office/word/2010/wordml" xmlns:w15="http://schemas.microsoft.com/office/word/2012/wordml" xmlns:w16cex="http://schemas.microsoft.com/office/word/2018/wordml/cex" xmlns:w16cid="http://schemas.microsoft.com/office/word/2016/wordml/cid" xmlns:w16="http://schemas.microsoft.com/office/word/2018/wordml" xmlns:w16sdtdh="http://schemas.microsoft.com/office/word/2020/wordml/sdtdatahash" xmlns:w16se="http://schemas.microsoft.com/office/word/2015/wordml/symex" xmlns:wpg="http://schemas.microsoft.com/office/word/2010/wordprocessingGroup" xmlns:wpi="http://schemas.microsoft.com/office/word/2010/wordprocessingInk" xmlns:wne="http://schemas.microsoft.com/office/word/2006/wordml" xmlns:wps="http://schemas.microsoft.com/office/word/2010/wordprocessingShape" mc:Ignorable="w14 w15 w16se w16cid w16 w16cex w16sdtdh wp14">
+  <w:p>
+    <w:pPr>
+      <w:pStyle w:val="Header"/>
+    </w:pPr>
+  </w:p>
+</w:hdr>
+</file>
+
+<file path=word/header7.xml><?xml version="1.0" encoding="utf-8"?>
+<w:hdr xmlns:wpc="http://schemas.microsoft.com/office/word/2010/wordprocessingCanvas" xmlns:cx="http://schemas.microsoft.com/office/drawing/2014/chartex" xmlns:cx1="http://schemas.microsoft.com/office/drawing/2015/9/8/chartex" xmlns:cx2="http://schemas.microsoft.com/office/drawing/2015/10/21/chartex" xmlns:cx3="http://schemas.microsoft.com/office/drawing/2016/5/9/chartex" xmlns:cx4="http://schemas.microsoft.com/office/drawing/2016/5/10/chartex" xmlns:cx5="http://schemas.microsoft.com/office/drawing/2016/5/11/chartex" xmlns:cx6="http://schemas.microsoft.com/office/drawing/2016/5/12/chartex" xmlns:cx7="http://schemas.microsoft.com/office/drawing/2016/5/13/chartex" xmlns:cx8="http://schemas.microsoft.com/office/drawing/2016/5/14/chartex" xmlns:mc="http://schemas.openxmlformats.org/markup-compatibility/2006" xmlns:aink="http://schemas.microsoft.com/office/drawing/2016/ink" xmlns:am3d="http://schemas.microsoft.com/office/drawing/2017/model3d" xmlns:o="urn:schemas-microsoft-com:office:office" xmlns:oel="http://schemas.microsoft.com/office/2019/extlst" xmlns:r="http://schemas.openxmlformats.org/officeDocument/2006/relationships" xmlns:m="http://schemas.openxmlformats.org/officeDocument/2006/math" xmlns:v="urn:schemas-microsoft-com:vml" xmlns:wp14="http://schemas.microsoft.com/office/word/2010/wordprocessingDrawing" xmlns:wp="http://schemas.openxmlformats.org/drawingml/2006/wordprocessingDrawing" xmlns:w10="urn:schemas-microsoft-com:office:word" xmlns:w="http://schemas.openxmlformats.org/wordprocessingml/2006/main" xmlns:w14="http://schemas.microsoft.com/office/word/2010/wordml" xmlns:w15="http://schemas.microsoft.com/office/word/2012/wordml" xmlns:w16cex="http://schemas.microsoft.com/office/word/2018/wordml/cex" xmlns:w16cid="http://schemas.microsoft.com/office/word/2016/wordml/cid" xmlns:w16="http://schemas.microsoft.com/office/word/2018/wordml" xmlns:w16sdtdh="http://schemas.microsoft.com/office/word/2020/wordml/sdtdatahash" xmlns:w16se="http://schemas.microsoft.com/office/word/2015/wordml/symex" xmlns:wpg="http://schemas.microsoft.com/office/word/2010/wordprocessingGroup" xmlns:wpi="http://schemas.microsoft.com/office/word/2010/wordprocessingInk" xmlns:wne="http://schemas.microsoft.com/office/word/2006/wordml" xmlns:wps="http://schemas.microsoft.com/office/word/2010/wordprocessingShape" mc:Ignorable="w14 w15 w16se w16cid w16 w16cex w16sdtdh wp14">
+  <w:p>
+    <w:pPr>
+      <w:pStyle w:val="Header"/>
+    </w:pPr>
+  </w:p>
+</w:hdr>
+</file>
+
+<file path=word/header8.xml><?xml version="1.0" encoding="utf-8"?>
+<w:hdr xmlns:wpc="http://schemas.microsoft.com/office/word/2010/wordprocessingCanvas" xmlns:cx="http://schemas.microsoft.com/office/drawing/2014/chartex" xmlns:cx1="http://schemas.microsoft.com/office/drawing/2015/9/8/chartex" xmlns:cx2="http://schemas.microsoft.com/office/drawing/2015/10/21/chartex" xmlns:cx3="http://schemas.microsoft.com/office/drawing/2016/5/9/chartex" xmlns:cx4="http://schemas.microsoft.com/office/drawing/2016/5/10/chartex" xmlns:cx5="http://schemas.microsoft.com/office/drawing/2016/5/11/chartex" xmlns:cx6="http://schemas.microsoft.com/office/drawing/2016/5/12/chartex" xmlns:cx7="http://schemas.microsoft.com/office/drawing/2016/5/13/chartex" xmlns:cx8="http://schemas.microsoft.com/office/drawing/2016/5/14/chartex" xmlns:mc="http://schemas.openxmlformats.org/markup-compatibility/2006" xmlns:aink="http://schemas.microsoft.com/office/drawing/2016/ink" xmlns:am3d="http://schemas.microsoft.com/office/drawing/2017/model3d" xmlns:o="urn:schemas-microsoft-com:office:office" xmlns:oel="http://schemas.microsoft.com/office/2019/extlst" xmlns:r="http://schemas.openxmlformats.org/officeDocument/2006/relationships" xmlns:m="http://schemas.openxmlformats.org/officeDocument/2006/math" xmlns:v="urn:schemas-microsoft-com:vml" xmlns:wp14="http://schemas.microsoft.com/office/word/2010/wordprocessingDrawing" xmlns:wp="http://schemas.openxmlformats.org/drawingml/2006/wordprocessingDrawing" xmlns:w10="urn:schemas-microsoft-com:office:word" xmlns:w="http://schemas.openxmlformats.org/wordprocessingml/2006/main" xmlns:w14="http://schemas.microsoft.com/office/word/2010/wordml" xmlns:w15="http://schemas.microsoft.com/office/word/2012/wordml" xmlns:w16cex="http://schemas.microsoft.com/office/word/2018/wordml/cex" xmlns:w16cid="http://schemas.microsoft.com/office/word/2016/wordml/cid" xmlns:w16="http://schemas.microsoft.com/office/word/2018/wordml" xmlns:w16sdtdh="http://schemas.microsoft.com/office/word/2020/wordml/sdtdatahash" xmlns:w16se="http://schemas.microsoft.com/office/word/2015/wordml/symex" xmlns:wpg="http://schemas.microsoft.com/office/word/2010/wordprocessingGroup" xmlns:wpi="http://schemas.microsoft.com/office/word/2010/wordprocessingInk" xmlns:wne="http://schemas.microsoft.com/office/word/2006/wordml" xmlns:wps="http://schemas.microsoft.com/office/word/2010/wordprocessingShape" mc:Ignorable="w14 w15 w16se w16cid w16 w16cex w16sdtdh wp14">
+  <w:p>
+    <w:pPr>
+      <w:pStyle w:val="Header"/>
+    </w:pPr>
+  </w:p>
+</w:hdr>
 </file>
 
 <file path=word/numbering.xml><?xml version="1.0" encoding="utf-8"?>
@@ -43509,7 +44045,7 @@
   <w:abstractNum w:abstractNumId="36" w15:restartNumberingAfterBreak="0">
     <w:nsid w:val="6CCE5EC6"/>
     <w:multiLevelType w:val="multilevel"/>
-    <w:tmpl w:val="82DA75C8"/>
+    <w:tmpl w:val="2E164CE6"/>
     <w:lvl w:ilvl="0">
       <w:start w:val="1"/>
       <w:numFmt w:val="decimal"/>
@@ -43519,6 +44055,10 @@
       <w:pPr>
         <w:ind w:left="360" w:hanging="360"/>
       </w:pPr>
+      <w:rPr>
+        <w:b w:val="0"/>
+        <w:bCs w:val="0"/>
+      </w:rPr>
     </w:lvl>
     <w:lvl w:ilvl="1">
       <w:start w:val="1"/>

</xml_diff>